<commit_message>
Se va a descontrolar
</commit_message>
<xml_diff>
--- a/Docs/Desarrollo_V2.docx
+++ b/Docs/Desarrollo_V2.docx
@@ -88,7 +88,7 @@
                     <pic:cNvPicPr/>
                   </pic:nvPicPr>
                   <pic:blipFill>
-                    <a:blip r:embed="rId4">
+                    <a:blip r:embed="rId5">
                       <a:extLst>
                         <a:ext uri="{28A0092B-C50C-407E-A947-70E740481C1C}">
                           <a14:useLocalDpi xmlns:a14="http://schemas.microsoft.com/office/drawing/2010/main" val="0"/>
@@ -155,7 +155,7 @@
                     <pic:cNvPicPr/>
                   </pic:nvPicPr>
                   <pic:blipFill>
-                    <a:blip r:embed="rId5">
+                    <a:blip r:embed="rId6">
                       <a:extLst>
                         <a:ext uri="{28A0092B-C50C-407E-A947-70E740481C1C}">
                           <a14:useLocalDpi xmlns:a14="http://schemas.microsoft.com/office/drawing/2010/main" val="0"/>
@@ -267,7 +267,7 @@
                     <pic:cNvPicPr/>
                   </pic:nvPicPr>
                   <pic:blipFill>
-                    <a:blip r:embed="rId6">
+                    <a:blip r:embed="rId7">
                       <a:extLst>
                         <a:ext uri="{28A0092B-C50C-407E-A947-70E740481C1C}">
                           <a14:useLocalDpi xmlns:a14="http://schemas.microsoft.com/office/drawing/2010/main" val="0"/>
@@ -354,7 +354,7 @@
                     <pic:cNvPicPr/>
                   </pic:nvPicPr>
                   <pic:blipFill>
-                    <a:blip r:embed="rId7">
+                    <a:blip r:embed="rId8">
                       <a:extLst>
                         <a:ext uri="{28A0092B-C50C-407E-A947-70E740481C1C}">
                           <a14:useLocalDpi xmlns:a14="http://schemas.microsoft.com/office/drawing/2010/main" val="0"/>
@@ -528,7 +528,7 @@
                     <pic:cNvPicPr/>
                   </pic:nvPicPr>
                   <pic:blipFill>
-                    <a:blip r:embed="rId8">
+                    <a:blip r:embed="rId9">
                       <a:extLst>
                         <a:ext uri="{28A0092B-C50C-407E-A947-70E740481C1C}">
                           <a14:useLocalDpi xmlns:a14="http://schemas.microsoft.com/office/drawing/2010/main" val="0"/>
@@ -954,7 +954,7 @@
                     <pic:cNvPicPr/>
                   </pic:nvPicPr>
                   <pic:blipFill>
-                    <a:blip r:embed="rId9">
+                    <a:blip r:embed="rId10">
                       <a:extLst>
                         <a:ext uri="{28A0092B-C50C-407E-A947-70E740481C1C}">
                           <a14:useLocalDpi xmlns:a14="http://schemas.microsoft.com/office/drawing/2010/main" val="0"/>
@@ -1376,7 +1376,7 @@
                     <pic:cNvPicPr/>
                   </pic:nvPicPr>
                   <pic:blipFill rotWithShape="1">
-                    <a:blip r:embed="rId10">
+                    <a:blip r:embed="rId11">
                       <a:extLst>
                         <a:ext uri="{28A0092B-C50C-407E-A947-70E740481C1C}">
                           <a14:useLocalDpi xmlns:a14="http://schemas.microsoft.com/office/drawing/2010/main" val="0"/>
@@ -1449,7 +1449,7 @@
                     <pic:cNvPicPr/>
                   </pic:nvPicPr>
                   <pic:blipFill rotWithShape="1">
-                    <a:blip r:embed="rId10">
+                    <a:blip r:embed="rId11">
                       <a:extLst>
                         <a:ext uri="{28A0092B-C50C-407E-A947-70E740481C1C}">
                           <a14:useLocalDpi xmlns:a14="http://schemas.microsoft.com/office/drawing/2010/main" val="0"/>
@@ -4087,7 +4087,7 @@
                     <pic:cNvPicPr/>
                   </pic:nvPicPr>
                   <pic:blipFill>
-                    <a:blip r:embed="rId11">
+                    <a:blip r:embed="rId12">
                       <a:extLst>
                         <a:ext uri="{28A0092B-C50C-407E-A947-70E740481C1C}">
                           <a14:useLocalDpi xmlns:a14="http://schemas.microsoft.com/office/drawing/2010/main" val="0"/>
@@ -4113,8 +4113,6 @@
           </wp:inline>
         </w:drawing>
       </w:r>
-      <w:bookmarkStart w:id="1" w:name="_GoBack"/>
-      <w:bookmarkEnd w:id="1"/>
     </w:p>
     <w:p>
       <w:pPr>
@@ -4173,7 +4171,7 @@
                     <pic:cNvPicPr/>
                   </pic:nvPicPr>
                   <pic:blipFill rotWithShape="1">
-                    <a:blip r:embed="rId12">
+                    <a:blip r:embed="rId13">
                       <a:extLst>
                         <a:ext uri="{28A0092B-C50C-407E-A947-70E740481C1C}">
                           <a14:useLocalDpi xmlns:a14="http://schemas.microsoft.com/office/drawing/2010/main" val="0"/>
@@ -4339,6 +4337,8 @@
       <w:pPr>
         <w:pStyle w:val="Ttulo2"/>
       </w:pPr>
+      <w:bookmarkStart w:id="1" w:name="_GoBack"/>
+      <w:bookmarkEnd w:id="1"/>
       <w:r>
         <w:lastRenderedPageBreak/>
         <w:t>Programación movimiento del carro</w:t>
@@ -4371,7 +4371,7 @@
                     <pic:cNvPicPr/>
                   </pic:nvPicPr>
                   <pic:blipFill>
-                    <a:blip r:embed="rId13">
+                    <a:blip r:embed="rId14">
                       <a:extLst>
                         <a:ext uri="{28A0092B-C50C-407E-A947-70E740481C1C}">
                           <a14:useLocalDpi xmlns:a14="http://schemas.microsoft.com/office/drawing/2010/main" val="0"/>
@@ -5093,6 +5093,130 @@
         <w:t>, estas representan el ángulo de avance y la velocidad de este, así mismo para obtener el giro del carro se multiplica la variable “x” por una variable que representa el ángulo de giro y otra de aceleración.</w:t>
       </w:r>
     </w:p>
+    <w:p>
+      <w:r>
+        <w:br w:type="page"/>
+      </w:r>
+    </w:p>
+    <w:p>
+      <w:pPr>
+        <w:pStyle w:val="Ttulo2"/>
+      </w:pPr>
+      <w:proofErr w:type="spellStart"/>
+      <w:r>
+        <w:lastRenderedPageBreak/>
+        <w:t>Checkpoints</w:t>
+      </w:r>
+      <w:proofErr w:type="spellEnd"/>
+    </w:p>
+    <w:p>
+      <w:r>
+        <w:rPr>
+          <w:noProof/>
+          <w:lang w:eastAsia="es-MX"/>
+        </w:rPr>
+        <w:drawing>
+          <wp:inline distT="0" distB="0" distL="0" distR="0" wp14:anchorId="4B84B7BD" wp14:editId="41BB3A39">
+            <wp:extent cx="5400040" cy="4161790"/>
+            <wp:effectExtent l="0" t="0" r="0" b="0"/>
+            <wp:docPr id="18" name="Imagen 18"/>
+            <wp:cNvGraphicFramePr>
+              <a:graphicFrameLocks xmlns:a="http://schemas.openxmlformats.org/drawingml/2006/main" noChangeAspect="1"/>
+            </wp:cNvGraphicFramePr>
+            <a:graphic xmlns:a="http://schemas.openxmlformats.org/drawingml/2006/main">
+              <a:graphicData uri="http://schemas.openxmlformats.org/drawingml/2006/picture">
+                <pic:pic xmlns:pic="http://schemas.openxmlformats.org/drawingml/2006/picture">
+                  <pic:nvPicPr>
+                    <pic:cNvPr id="18" name="screenshot.67.jpg"/>
+                    <pic:cNvPicPr/>
+                  </pic:nvPicPr>
+                  <pic:blipFill>
+                    <a:blip r:embed="rId15">
+                      <a:extLst>
+                        <a:ext uri="{28A0092B-C50C-407E-A947-70E740481C1C}">
+                          <a14:useLocalDpi xmlns:a14="http://schemas.microsoft.com/office/drawing/2010/main" val="0"/>
+                        </a:ext>
+                      </a:extLst>
+                    </a:blip>
+                    <a:stretch>
+                      <a:fillRect/>
+                    </a:stretch>
+                  </pic:blipFill>
+                  <pic:spPr>
+                    <a:xfrm>
+                      <a:off x="0" y="0"/>
+                      <a:ext cx="5400040" cy="4161790"/>
+                    </a:xfrm>
+                    <a:prstGeom prst="rect">
+                      <a:avLst/>
+                    </a:prstGeom>
+                  </pic:spPr>
+                </pic:pic>
+              </a:graphicData>
+            </a:graphic>
+          </wp:inline>
+        </w:drawing>
+      </w:r>
+    </w:p>
+    <w:p>
+      <w:pPr>
+        <w:rPr>
+          <w:b/>
+        </w:rPr>
+      </w:pPr>
+      <w:r>
+        <w:rPr>
+          <w:b/>
+        </w:rPr>
+        <w:t>Figura 3.</w:t>
+      </w:r>
+    </w:p>
+    <w:p>
+      <w:r>
+        <w:t xml:space="preserve">Los </w:t>
+      </w:r>
+      <w:proofErr w:type="spellStart"/>
+      <w:r>
+        <w:t>checkpoints</w:t>
+      </w:r>
+      <w:proofErr w:type="spellEnd"/>
+      <w:r>
+        <w:t xml:space="preserve"> o puntos de control son programados por pista y siguiendo una secuencia de activación en el sentido de la pista, en la figura 3.x podemos observar todos los puntos de control utilizados en cada una de las pistas. Cada </w:t>
+      </w:r>
+      <w:proofErr w:type="spellStart"/>
+      <w:r>
+        <w:t>checkpoint</w:t>
+      </w:r>
+      <w:proofErr w:type="spellEnd"/>
+      <w:r>
+        <w:t xml:space="preserve"> funciona como </w:t>
+      </w:r>
+      <w:proofErr w:type="spellStart"/>
+      <w:r>
+        <w:t>trigger</w:t>
+      </w:r>
+      <w:proofErr w:type="spellEnd"/>
+      <w:r>
+        <w:t>, al cruzar un objeto este se activa ejecutando una acción.</w:t>
+      </w:r>
+    </w:p>
+    <w:p>
+      <w:r>
+        <w:t>Existen 3 distintos puntos de control en el juego, estos se detallaran a continuación:</w:t>
+      </w:r>
+    </w:p>
+    <w:p>
+      <w:pPr>
+        <w:pStyle w:val="Prrafodelista"/>
+        <w:numPr>
+          <w:ilvl w:val="0"/>
+          <w:numId w:val="1"/>
+        </w:numPr>
+      </w:pPr>
+      <w:r>
+        <w:t>Meta: Este punto de control como su nombre lo indica funciona como línea de inicio/fin para el jugador.</w:t>
+      </w:r>
+    </w:p>
     <w:sectPr>
       <w:pgSz w:w="11906" w:h="16838"/>
       <w:pgMar w:top="1417" w:right="1701" w:bottom="1417" w:left="1701" w:header="720" w:footer="720" w:gutter="0"/>
@@ -5101,6 +5225,100 @@
     </w:sectPr>
   </w:body>
 </w:document>
+</file>
+
+<file path=word/numbering.xml><?xml version="1.0" encoding="utf-8"?>
+<w:numbering xmlns:wpc="http://schemas.microsoft.com/office/word/2010/wordprocessingCanvas" xmlns:mc="http://schemas.openxmlformats.org/markup-compatibility/2006" xmlns:o="urn:schemas-microsoft-com:office:office" xmlns:r="http://schemas.openxmlformats.org/officeDocument/2006/relationships" xmlns:m="http://schemas.openxmlformats.org/officeDocument/2006/math" xmlns:v="urn:schemas-microsoft-com:vml" xmlns:wp14="http://schemas.microsoft.com/office/word/2010/wordprocessingDrawing" xmlns:wp="http://schemas.openxmlformats.org/drawingml/2006/wordprocessingDrawing" xmlns:w10="urn:schemas-microsoft-com:office:word" xmlns:w="http://schemas.openxmlformats.org/wordprocessingml/2006/main" xmlns:w14="http://schemas.microsoft.com/office/word/2010/wordml" xmlns:w15="http://schemas.microsoft.com/office/word/2012/wordml" xmlns:wpg="http://schemas.microsoft.com/office/word/2010/wordprocessingGroup" xmlns:wpi="http://schemas.microsoft.com/office/word/2010/wordprocessingInk" xmlns:wne="http://schemas.microsoft.com/office/word/2006/wordml" xmlns:wps="http://schemas.microsoft.com/office/word/2010/wordprocessingShape" mc:Ignorable="w14 w15 wp14">
+  <w:abstractNum w:abstractNumId="0">
+    <w:nsid w:val="1C85573F"/>
+    <w:multiLevelType w:val="hybridMultilevel"/>
+    <w:tmpl w:val="B51EE7C2"/>
+    <w:lvl w:ilvl="0" w:tplc="080A000F">
+      <w:start w:val="1"/>
+      <w:numFmt w:val="decimal"/>
+      <w:lvlText w:val="%1."/>
+      <w:lvlJc w:val="left"/>
+      <w:pPr>
+        <w:ind w:left="720" w:hanging="360"/>
+      </w:pPr>
+    </w:lvl>
+    <w:lvl w:ilvl="1" w:tplc="080A0019" w:tentative="1">
+      <w:start w:val="1"/>
+      <w:numFmt w:val="lowerLetter"/>
+      <w:lvlText w:val="%2."/>
+      <w:lvlJc w:val="left"/>
+      <w:pPr>
+        <w:ind w:left="1440" w:hanging="360"/>
+      </w:pPr>
+    </w:lvl>
+    <w:lvl w:ilvl="2" w:tplc="080A001B" w:tentative="1">
+      <w:start w:val="1"/>
+      <w:numFmt w:val="lowerRoman"/>
+      <w:lvlText w:val="%3."/>
+      <w:lvlJc w:val="right"/>
+      <w:pPr>
+        <w:ind w:left="2160" w:hanging="180"/>
+      </w:pPr>
+    </w:lvl>
+    <w:lvl w:ilvl="3" w:tplc="080A000F" w:tentative="1">
+      <w:start w:val="1"/>
+      <w:numFmt w:val="decimal"/>
+      <w:lvlText w:val="%4."/>
+      <w:lvlJc w:val="left"/>
+      <w:pPr>
+        <w:ind w:left="2880" w:hanging="360"/>
+      </w:pPr>
+    </w:lvl>
+    <w:lvl w:ilvl="4" w:tplc="080A0019" w:tentative="1">
+      <w:start w:val="1"/>
+      <w:numFmt w:val="lowerLetter"/>
+      <w:lvlText w:val="%5."/>
+      <w:lvlJc w:val="left"/>
+      <w:pPr>
+        <w:ind w:left="3600" w:hanging="360"/>
+      </w:pPr>
+    </w:lvl>
+    <w:lvl w:ilvl="5" w:tplc="080A001B" w:tentative="1">
+      <w:start w:val="1"/>
+      <w:numFmt w:val="lowerRoman"/>
+      <w:lvlText w:val="%6."/>
+      <w:lvlJc w:val="right"/>
+      <w:pPr>
+        <w:ind w:left="4320" w:hanging="180"/>
+      </w:pPr>
+    </w:lvl>
+    <w:lvl w:ilvl="6" w:tplc="080A000F" w:tentative="1">
+      <w:start w:val="1"/>
+      <w:numFmt w:val="decimal"/>
+      <w:lvlText w:val="%7."/>
+      <w:lvlJc w:val="left"/>
+      <w:pPr>
+        <w:ind w:left="5040" w:hanging="360"/>
+      </w:pPr>
+    </w:lvl>
+    <w:lvl w:ilvl="7" w:tplc="080A0019" w:tentative="1">
+      <w:start w:val="1"/>
+      <w:numFmt w:val="lowerLetter"/>
+      <w:lvlText w:val="%8."/>
+      <w:lvlJc w:val="left"/>
+      <w:pPr>
+        <w:ind w:left="5760" w:hanging="360"/>
+      </w:pPr>
+    </w:lvl>
+    <w:lvl w:ilvl="8" w:tplc="080A001B" w:tentative="1">
+      <w:start w:val="1"/>
+      <w:numFmt w:val="lowerRoman"/>
+      <w:lvlText w:val="%9."/>
+      <w:lvlJc w:val="right"/>
+      <w:pPr>
+        <w:ind w:left="6480" w:hanging="180"/>
+      </w:pPr>
+    </w:lvl>
+  </w:abstractNum>
+  <w:num w:numId="1">
+    <w:abstractNumId w:val="0"/>
+  </w:num>
+</w:numbering>
 </file>
 
 <file path=word/styles.xml><?xml version="1.0" encoding="utf-8"?>
@@ -5734,6 +5952,17 @@
       <w:szCs w:val="32"/>
     </w:rPr>
   </w:style>
+  <w:style w:type="paragraph" w:styleId="Prrafodelista">
+    <w:name w:val="List Paragraph"/>
+    <w:basedOn w:val="Normal"/>
+    <w:uiPriority w:val="34"/>
+    <w:qFormat/>
+    <w:rsid w:val="00692E83"/>
+    <w:pPr>
+      <w:ind w:left="720"/>
+      <w:contextualSpacing/>
+    </w:pPr>
+  </w:style>
 </w:styles>
 </file>
 

</xml_diff>